<commit_message>
flask app with reading and saving image, sending the string back to client for display
</commit_message>
<xml_diff>
--- a/README.docx
+++ b/README.docx
@@ -295,24 +295,29 @@
         </w:rPr>
         <w:t xml:space="preserve"> version were not stable hence, old version </w:t>
       </w:r>
-      <w:proofErr w:type="gramStart"/>
-      <w:r>
-        <w:rPr>
-          <w:rFonts w:ascii="Arial" w:hAnsi="Arial" w:cs="Arial"/>
-          <w:lang w:val="en-GB"/>
-        </w:rPr>
-        <w:t>are</w:t>
-      </w:r>
-      <w:proofErr w:type="gramEnd"/>
-      <w:r>
-        <w:rPr>
-          <w:rFonts w:ascii="Arial" w:hAnsi="Arial" w:cs="Arial"/>
-          <w:lang w:val="en-GB"/>
-        </w:rPr>
-        <w:t xml:space="preserve"> used. Please use following commands</w:t>
+      <w:r>
+        <w:rPr>
+          <w:rFonts w:ascii="Arial" w:hAnsi="Arial" w:cs="Arial"/>
+          <w:lang w:val="en-GB"/>
+        </w:rPr>
+        <w:t>is</w:t>
+      </w:r>
+      <w:r>
+        <w:rPr>
+          <w:rFonts w:ascii="Arial" w:hAnsi="Arial" w:cs="Arial"/>
+          <w:lang w:val="en-GB"/>
+        </w:rPr>
+        <w:t xml:space="preserve"> </w:t>
       </w:r>
       <w:bookmarkStart w:id="0" w:name="_GoBack"/>
       <w:bookmarkEnd w:id="0"/>
+      <w:r>
+        <w:rPr>
+          <w:rFonts w:ascii="Arial" w:hAnsi="Arial" w:cs="Arial"/>
+          <w:lang w:val="en-GB"/>
+        </w:rPr>
+        <w:t>used. Please use following commands</w:t>
+      </w:r>
     </w:p>
     <w:p>
       <w:pPr>

</xml_diff>